<commit_message>
update all w6a files
</commit_message>
<xml_diff>
--- a/Jordon/Summer Wirting/Enoch/W6A_Lesson5_Journal5-6_Draft1_Enoch.docx
+++ b/Jordon/Summer Wirting/Enoch/W6A_Lesson5_Journal5-6_Draft1_Enoch.docx
@@ -6,17 +6,117 @@
       <w:pPr>
         <w:jc w:val="both"/>
         <w:rPr>
-          <w:rFonts w:hint="eastAsia" w:ascii="Georgia" w:hAnsi="Georgia" w:eastAsia="宋体" w:cs="Georgia"/>
+          <w:rFonts w:hint="default" w:ascii="Arial" w:hAnsi="Arial" w:cs="Arial" w:eastAsiaTheme="minorEastAsia"/>
+          <w:lang w:val="en-US" w:eastAsia="zh-CN"/>
+        </w:rPr>
+      </w:pPr>
+      <w:r>
+        <w:rPr>
+          <w:rFonts w:ascii="Arial" w:hAnsi="Arial" w:cs="Arial"/>
+        </w:rPr>
+        <w:t>W6A</w:t>
+      </w:r>
+      <w:r>
+        <w:rPr>
+          <w:rFonts w:hint="eastAsia" w:ascii="Arial" w:hAnsi="Arial" w:cs="Arial"/>
+          <w:lang w:val="en-US" w:eastAsia="zh-CN"/>
+        </w:rPr>
+        <w:t xml:space="preserve"> - </w:t>
+      </w:r>
+      <w:r>
+        <w:rPr>
+          <w:rFonts w:ascii="Arial" w:hAnsi="Arial" w:cs="Arial"/>
+        </w:rPr>
+        <w:t>Lesson 5</w:t>
+      </w:r>
+      <w:r>
+        <w:rPr>
+          <w:rFonts w:hint="eastAsia" w:ascii="Arial" w:hAnsi="Arial" w:cs="Arial"/>
+          <w:lang w:val="en-US" w:eastAsia="zh-CN"/>
+        </w:rPr>
+        <w:t xml:space="preserve">, </w:t>
+      </w:r>
+      <w:r>
+        <w:rPr>
+          <w:rFonts w:ascii="Arial" w:hAnsi="Arial" w:cs="Arial"/>
+        </w:rPr>
+        <w:t>Journal 5</w:t>
+      </w:r>
+      <w:r>
+        <w:rPr>
+          <w:rFonts w:hint="eastAsia" w:ascii="Arial" w:hAnsi="Arial" w:cs="Arial"/>
+          <w:lang w:val="en-US" w:eastAsia="zh-CN"/>
+        </w:rPr>
+        <w:t>-6, Draft 1</w:t>
+      </w:r>
+    </w:p>
+    <w:p>
+      <w:pPr>
+        <w:jc w:val="both"/>
+        <w:rPr>
+          <w:rFonts w:hint="eastAsia" w:ascii="Arial" w:hAnsi="Arial" w:cs="Arial"/>
+          <w:lang w:val="en-US" w:eastAsia="zh-CN"/>
+        </w:rPr>
+      </w:pPr>
+      <w:r>
+        <w:rPr>
+          <w:rFonts w:hint="eastAsia" w:ascii="Arial" w:hAnsi="Arial" w:cs="Arial"/>
+          <w:lang w:val="en-US" w:eastAsia="zh-CN"/>
+        </w:rPr>
+        <w:t>Enoch Jiang</w:t>
+      </w:r>
+    </w:p>
+    <w:p>
+      <w:pPr>
+        <w:jc w:val="both"/>
+        <w:rPr>
+          <w:rFonts w:ascii="Arial" w:hAnsi="Arial" w:cs="Arial"/>
+        </w:rPr>
+      </w:pPr>
+      <w:r>
+        <w:rPr>
+          <w:rFonts w:ascii="Arial" w:hAnsi="Arial" w:cs="Arial"/>
+        </w:rPr>
+        <w:t>2020/07/23</w:t>
+      </w:r>
+    </w:p>
+    <w:p>
+      <w:pPr>
+        <w:jc w:val="both"/>
+        <w:rPr>
+          <w:rFonts w:hint="default" w:ascii="Arial" w:hAnsi="Arial" w:cs="Arial" w:eastAsiaTheme="minorEastAsia"/>
+          <w:b/>
+          <w:bCs/>
+          <w:lang w:val="en-US" w:eastAsia="zh-CN"/>
+        </w:rPr>
+      </w:pPr>
+      <w:r>
+        <w:rPr>
+          <w:rFonts w:hint="eastAsia" w:ascii="Arial" w:hAnsi="Arial" w:cs="Arial"/>
+          <w:b/>
+          <w:bCs/>
+          <w:lang w:val="en-US" w:eastAsia="zh-CN"/>
+        </w:rPr>
+        <w:t>Read the given article and write the journals.</w:t>
+      </w:r>
+    </w:p>
+    <w:p>
+      <w:pPr>
+        <w:jc w:val="both"/>
+        <w:rPr>
+          <w:rFonts w:ascii="Georgia" w:hAnsi="Georgia" w:eastAsia="Georgia" w:cs="Georgia"/>
           <w:i w:val="0"/>
           <w:caps w:val="0"/>
           <w:color w:val="000000"/>
           <w:spacing w:val="0"/>
           <w:sz w:val="27"/>
           <w:szCs w:val="27"/>
-          <w:lang w:val="en-US" w:eastAsia="zh-CN"/>
-        </w:rPr>
-      </w:pPr>
-      <w:r>
+        </w:rPr>
+      </w:pPr>
+    </w:p>
+    <w:p>
+      <w:pPr>
+        <w:jc w:val="both"/>
         <w:rPr>
           <w:rFonts w:ascii="Georgia" w:hAnsi="Georgia" w:eastAsia="Georgia" w:cs="Georgia"/>
           <w:i w:val="0"/>
@@ -26,39 +126,49 @@
           <w:sz w:val="27"/>
           <w:szCs w:val="27"/>
         </w:rPr>
-        <w:t>Journal</w:t>
-      </w:r>
-      <w:r>
+      </w:pPr>
+      <w:r>
+        <w:rPr>
+          <w:rFonts w:hint="eastAsia" w:ascii="Arial" w:hAnsi="Arial" w:cs="Arial"/>
+          <w:b/>
+          <w:bCs/>
+          <w:lang w:val="en-US" w:eastAsia="zh-CN"/>
+        </w:rPr>
+        <w:t>Journal 5 Prompt: Write a 200-300 word summary, using at least 3 direct quotes.</w:t>
+      </w:r>
+    </w:p>
+    <w:p>
+      <w:pPr>
+        <w:ind w:firstLine="3840" w:firstLineChars="1600"/>
+        <w:jc w:val="both"/>
+        <w:rPr>
+          <w:rFonts w:hint="eastAsia" w:ascii="Georgia" w:hAnsi="Georgia" w:eastAsia="宋体" w:cs="Georgia"/>
+          <w:i w:val="0"/>
+          <w:color w:val="000000"/>
+          <w:spacing w:val="0"/>
+          <w:sz w:val="24"/>
+          <w:szCs w:val="24"/>
+          <w:lang w:val="en-US" w:eastAsia="zh-CN"/>
+        </w:rPr>
+      </w:pPr>
+    </w:p>
+    <w:p>
+      <w:pPr>
+        <w:ind w:firstLine="3840" w:firstLineChars="1600"/>
+        <w:jc w:val="both"/>
         <w:rPr>
           <w:rFonts w:hint="eastAsia" w:ascii="Georgia" w:hAnsi="Georgia" w:eastAsia="宋体" w:cs="Georgia"/>
           <w:i w:val="0"/>
           <w:caps w:val="0"/>
           <w:color w:val="000000"/>
           <w:spacing w:val="0"/>
-          <w:sz w:val="27"/>
-          <w:szCs w:val="27"/>
-          <w:lang w:val="en-US" w:eastAsia="zh-CN"/>
-        </w:rPr>
-        <w:t>5</w:t>
-      </w:r>
-      <w:bookmarkStart w:id="1" w:name="_GoBack"/>
-      <w:bookmarkEnd w:id="1"/>
-    </w:p>
-    <w:p>
-      <w:pPr>
-        <w:ind w:firstLine="3840" w:firstLineChars="1600"/>
-        <w:jc w:val="both"/>
-        <w:rPr>
-          <w:rFonts w:hint="eastAsia" w:ascii="Georgia" w:hAnsi="Georgia" w:eastAsia="宋体" w:cs="Georgia"/>
-          <w:i w:val="0"/>
-          <w:caps w:val="0"/>
-          <w:color w:val="000000"/>
-          <w:spacing w:val="0"/>
-          <w:sz w:val="24"/>
-          <w:szCs w:val="24"/>
-          <w:lang w:val="en-US" w:eastAsia="zh-CN"/>
-        </w:rPr>
-      </w:pPr>
+          <w:sz w:val="24"/>
+          <w:szCs w:val="24"/>
+          <w:lang w:val="en-US" w:eastAsia="zh-CN"/>
+        </w:rPr>
+      </w:pPr>
+      <w:bookmarkStart w:id="0" w:name="_GoBack"/>
+      <w:bookmarkEnd w:id="0"/>
       <w:r>
         <w:rPr>
           <w:rFonts w:hint="eastAsia" w:ascii="Georgia" w:hAnsi="Georgia" w:eastAsia="宋体" w:cs="Georgia"/>
@@ -244,52 +354,22 @@
     </w:p>
     <w:p>
       <w:pPr>
-        <w:ind w:firstLine="480" w:firstLineChars="200"/>
-        <w:jc w:val="left"/>
-        <w:rPr>
-          <w:rFonts w:hint="eastAsia"/>
-          <w:sz w:val="24"/>
-          <w:szCs w:val="24"/>
-          <w:lang w:val="en-US" w:eastAsia="zh-CN"/>
-        </w:rPr>
-      </w:pPr>
-    </w:p>
-    <w:p>
-      <w:pPr>
-        <w:jc w:val="left"/>
-        <w:rPr>
-          <w:rFonts w:hint="eastAsia" w:eastAsia="宋体"/>
-          <w:sz w:val="24"/>
-          <w:szCs w:val="24"/>
-          <w:lang w:val="en-US" w:eastAsia="zh-CN"/>
-        </w:rPr>
-      </w:pPr>
-      <w:bookmarkStart w:id="0" w:name="OLE_LINK1"/>
-      <w:r>
-        <w:rPr>
-          <w:rFonts w:ascii="Georgia" w:hAnsi="Georgia" w:eastAsia="Georgia" w:cs="Georgia"/>
-          <w:i w:val="0"/>
-          <w:caps w:val="0"/>
-          <w:color w:val="000000"/>
-          <w:spacing w:val="0"/>
-          <w:sz w:val="27"/>
-          <w:szCs w:val="27"/>
-        </w:rPr>
-        <w:t>Journal</w:t>
-      </w:r>
-      <w:bookmarkEnd w:id="0"/>
-      <w:r>
-        <w:rPr>
-          <w:rFonts w:hint="eastAsia" w:ascii="Georgia" w:hAnsi="Georgia" w:eastAsia="宋体" w:cs="Georgia"/>
-          <w:i w:val="0"/>
-          <w:caps w:val="0"/>
-          <w:color w:val="000000"/>
-          <w:spacing w:val="0"/>
-          <w:sz w:val="27"/>
-          <w:szCs w:val="27"/>
-          <w:lang w:val="en-US" w:eastAsia="zh-CN"/>
-        </w:rPr>
-        <w:t>6</w:t>
+        <w:jc w:val="both"/>
+        <w:rPr>
+          <w:rFonts w:hint="default" w:ascii="Arial" w:hAnsi="Arial" w:cs="Arial" w:eastAsiaTheme="minorEastAsia"/>
+          <w:b/>
+          <w:bCs/>
+          <w:lang w:val="en-US" w:eastAsia="zh-CN"/>
+        </w:rPr>
+      </w:pPr>
+      <w:r>
+        <w:rPr>
+          <w:rFonts w:hint="eastAsia" w:ascii="Arial" w:hAnsi="Arial" w:cs="Arial"/>
+          <w:b/>
+          <w:bCs/>
+          <w:lang w:val="en-US" w:eastAsia="zh-CN"/>
+        </w:rPr>
+        <w:t xml:space="preserve">Journal 6 Prompt: You opinion of the situation. Do you agree or disagree with the writer? What do you think? </w:t>
       </w:r>
     </w:p>
     <w:p>
@@ -531,7 +611,7 @@
     <w:lsdException w:qFormat="1" w:unhideWhenUsed="0" w:uiPriority="0" w:semiHidden="0" w:name="Title"/>
     <w:lsdException w:unhideWhenUsed="0" w:uiPriority="0" w:semiHidden="0" w:name="Closing"/>
     <w:lsdException w:unhideWhenUsed="0" w:uiPriority="0" w:semiHidden="0" w:name="Signature"/>
-    <w:lsdException w:unhideWhenUsed="0" w:uiPriority="0" w:name="Default Paragraph Font"/>
+    <w:lsdException w:qFormat="1" w:unhideWhenUsed="0" w:uiPriority="0" w:name="Default Paragraph Font"/>
     <w:lsdException w:unhideWhenUsed="0" w:uiPriority="0" w:semiHidden="0" w:name="Body Text"/>
     <w:lsdException w:unhideWhenUsed="0" w:uiPriority="0" w:semiHidden="0" w:name="Body Text Indent"/>
     <w:lsdException w:unhideWhenUsed="0" w:uiPriority="0" w:semiHidden="0" w:name="List Continue"/>
@@ -734,6 +814,7 @@
   <w:style w:type="character" w:default="1" w:styleId="3">
     <w:name w:val="Default Paragraph Font"/>
     <w:semiHidden/>
+    <w:qFormat/>
     <w:uiPriority w:val="0"/>
   </w:style>
   <w:style w:type="table" w:default="1" w:styleId="2">

</xml_diff>